<commit_message>
Revised problem statement again
</commit_message>
<xml_diff>
--- a/docs/Problem Statement.docx
+++ b/docs/Problem Statement.docx
@@ -97,7 +97,7 @@
         </w:numPr>
       </w:pPr>
       <w:r>
-        <w:t>History of turns</w:t>
+        <w:t>Ability to undo moves (reset to the beginning of the turn)</w:t>
       </w:r>
     </w:p>
     <w:p>
@@ -298,10 +298,7 @@
       <w:pPr>
         <w:pStyle w:val="NoSpacing"/>
       </w:pPr>
-      <w:bookmarkStart w:id="0" w:name="_GoBack"/>
-      <w:bookmarkEnd w:id="0"/>
-      <w:r>
-        <w:lastRenderedPageBreak/>
+      <w:r>
         <w:t>Special Situations:</w:t>
       </w:r>
     </w:p>

</xml_diff>